<commit_message>
Conclusión de iteración 3 y Plan de Iteracion 4
</commit_message>
<xml_diff>
--- a/Elaboración/Plan de Iteración 3 - Elaboracion.docx
+++ b/Elaboración/Plan de Iteración 3 - Elaboracion.docx
@@ -1882,11 +1882,9 @@
       <w:r>
         <w:t xml:space="preserve">en </w:t>
       </w:r>
-      <w:proofErr w:type="gramStart"/>
       <w:r>
-        <w:t>este etapa</w:t>
+        <w:t>esta etapa</w:t>
       </w:r>
-      <w:proofErr w:type="gramEnd"/>
       <w:r>
         <w:t xml:space="preserve"> se construirán Prototipos de interfaz.</w:t>
       </w:r>
@@ -2777,7 +2775,7 @@
         <w:t xml:space="preserve"> </w:t>
       </w:r>
       <w:r>
-        <w:t>06</w:t>
+        <w:t>16</w:t>
       </w:r>
       <w:r>
         <w:t>/</w:t>
@@ -2800,66 +2798,12 @@
     <w:p>
       <w:pPr>
         <w:pStyle w:val="PSI-Normal"/>
+        <w:rPr>
+          <w:u w:val="single"/>
+        </w:rPr>
       </w:pPr>
       <w:r>
-        <w:t xml:space="preserve">En esta iteración, se ha podido tener una entrevista con el cliente. Dicha entrevista se pactó el día martes (luego de hacer esta planificación) y se llevó a cabo el día miércoles, por lo que modificó los objetivos y los tiempos. En la entrevista, el cliente no aceptó lo que el equipo de desarrollo propuso. Pero, al mismo tiempo, el equipo sabía que el equipo docente no había aceptado lo que el cliente proponía. El resultado fue que el equipo docente nos dijo que consideremos al actual cliente como el usuario final y que el equipo docente sea el cliente. </w:t>
-      </w:r>
-    </w:p>
-    <w:p>
-      <w:pPr>
-        <w:pStyle w:val="PSI-Normal"/>
-      </w:pPr>
-      <w:r>
-        <w:t>En cuanto a los objetivos:</w:t>
-      </w:r>
-    </w:p>
-    <w:p>
-      <w:pPr>
-        <w:pStyle w:val="PSI-Normal"/>
-        <w:numPr>
-          <w:ilvl w:val="0"/>
-          <w:numId w:val="15"/>
-        </w:numPr>
-      </w:pPr>
-      <w:r>
-        <w:lastRenderedPageBreak/>
-        <w:t>Se refinaron los requerimientos y los casos de uso.</w:t>
-      </w:r>
-    </w:p>
-    <w:p>
-      <w:pPr>
-        <w:pStyle w:val="PSI-Normal"/>
-        <w:numPr>
-          <w:ilvl w:val="0"/>
-          <w:numId w:val="15"/>
-        </w:numPr>
-      </w:pPr>
-      <w:r>
-        <w:t>Se construyeron prototipos evolutivos de interfaz, aplicando lógica de programación que será útil para etapas posteriores del proyecto (por ejemplo, redirigir a distintos paneles a los distintos usuarios dependiendo de su cuenta de Gmail).</w:t>
-      </w:r>
-    </w:p>
-    <w:p>
-      <w:pPr>
-        <w:pStyle w:val="PSI-Normal"/>
-        <w:numPr>
-          <w:ilvl w:val="0"/>
-          <w:numId w:val="15"/>
-        </w:numPr>
-      </w:pPr>
-      <w:r>
-        <w:t>El Plan de Calidad se ha avanzado, pero no se ha finalizado.</w:t>
-      </w:r>
-    </w:p>
-    <w:p>
-      <w:pPr>
-        <w:pStyle w:val="PSI-Normal"/>
-        <w:numPr>
-          <w:ilvl w:val="0"/>
-          <w:numId w:val="15"/>
-        </w:numPr>
-      </w:pPr>
-      <w:r>
-        <w:t>No se ha hecho nuevamente la estimación.</w:t>
+        <w:t>Se ha cumplido con los objetivos planteados. Los casos de uso se seguirán refinando y, a pesar de ser aceptados por los profesores, los prototipos de interfaz debieron ser diseñados con alguna herramienta específica y no con código PHP y HTML.</w:t>
       </w:r>
       <w:bookmarkStart w:id="9" w:name="_GoBack"/>
       <w:bookmarkEnd w:id="9"/>
@@ -4257,119 +4201,6 @@
     </w:lvl>
   </w:abstractNum>
   <w:abstractNum w:abstractNumId="6" w15:restartNumberingAfterBreak="0">
-    <w:nsid w:val="2A73360A"/>
-    <w:multiLevelType w:val="hybridMultilevel"/>
-    <w:tmpl w:val="BD34F018"/>
-    <w:lvl w:ilvl="0" w:tplc="2C0A0001">
-      <w:start w:val="1"/>
-      <w:numFmt w:val="bullet"/>
-      <w:lvlText w:val=""/>
-      <w:lvlJc w:val="left"/>
-      <w:pPr>
-        <w:ind w:left="720" w:hanging="360"/>
-      </w:pPr>
-      <w:rPr>
-        <w:rFonts w:ascii="Symbol" w:hAnsi="Symbol" w:hint="default"/>
-      </w:rPr>
-    </w:lvl>
-    <w:lvl w:ilvl="1" w:tplc="2C0A0003" w:tentative="1">
-      <w:start w:val="1"/>
-      <w:numFmt w:val="bullet"/>
-      <w:lvlText w:val="o"/>
-      <w:lvlJc w:val="left"/>
-      <w:pPr>
-        <w:ind w:left="1440" w:hanging="360"/>
-      </w:pPr>
-      <w:rPr>
-        <w:rFonts w:ascii="Courier New" w:hAnsi="Courier New" w:cs="Courier New" w:hint="default"/>
-      </w:rPr>
-    </w:lvl>
-    <w:lvl w:ilvl="2" w:tplc="2C0A0005" w:tentative="1">
-      <w:start w:val="1"/>
-      <w:numFmt w:val="bullet"/>
-      <w:lvlText w:val=""/>
-      <w:lvlJc w:val="left"/>
-      <w:pPr>
-        <w:ind w:left="2160" w:hanging="360"/>
-      </w:pPr>
-      <w:rPr>
-        <w:rFonts w:ascii="Wingdings" w:hAnsi="Wingdings" w:hint="default"/>
-      </w:rPr>
-    </w:lvl>
-    <w:lvl w:ilvl="3" w:tplc="2C0A0001" w:tentative="1">
-      <w:start w:val="1"/>
-      <w:numFmt w:val="bullet"/>
-      <w:lvlText w:val=""/>
-      <w:lvlJc w:val="left"/>
-      <w:pPr>
-        <w:ind w:left="2880" w:hanging="360"/>
-      </w:pPr>
-      <w:rPr>
-        <w:rFonts w:ascii="Symbol" w:hAnsi="Symbol" w:hint="default"/>
-      </w:rPr>
-    </w:lvl>
-    <w:lvl w:ilvl="4" w:tplc="2C0A0003" w:tentative="1">
-      <w:start w:val="1"/>
-      <w:numFmt w:val="bullet"/>
-      <w:lvlText w:val="o"/>
-      <w:lvlJc w:val="left"/>
-      <w:pPr>
-        <w:ind w:left="3600" w:hanging="360"/>
-      </w:pPr>
-      <w:rPr>
-        <w:rFonts w:ascii="Courier New" w:hAnsi="Courier New" w:cs="Courier New" w:hint="default"/>
-      </w:rPr>
-    </w:lvl>
-    <w:lvl w:ilvl="5" w:tplc="2C0A0005" w:tentative="1">
-      <w:start w:val="1"/>
-      <w:numFmt w:val="bullet"/>
-      <w:lvlText w:val=""/>
-      <w:lvlJc w:val="left"/>
-      <w:pPr>
-        <w:ind w:left="4320" w:hanging="360"/>
-      </w:pPr>
-      <w:rPr>
-        <w:rFonts w:ascii="Wingdings" w:hAnsi="Wingdings" w:hint="default"/>
-      </w:rPr>
-    </w:lvl>
-    <w:lvl w:ilvl="6" w:tplc="2C0A0001" w:tentative="1">
-      <w:start w:val="1"/>
-      <w:numFmt w:val="bullet"/>
-      <w:lvlText w:val=""/>
-      <w:lvlJc w:val="left"/>
-      <w:pPr>
-        <w:ind w:left="5040" w:hanging="360"/>
-      </w:pPr>
-      <w:rPr>
-        <w:rFonts w:ascii="Symbol" w:hAnsi="Symbol" w:hint="default"/>
-      </w:rPr>
-    </w:lvl>
-    <w:lvl w:ilvl="7" w:tplc="2C0A0003" w:tentative="1">
-      <w:start w:val="1"/>
-      <w:numFmt w:val="bullet"/>
-      <w:lvlText w:val="o"/>
-      <w:lvlJc w:val="left"/>
-      <w:pPr>
-        <w:ind w:left="5760" w:hanging="360"/>
-      </w:pPr>
-      <w:rPr>
-        <w:rFonts w:ascii="Courier New" w:hAnsi="Courier New" w:cs="Courier New" w:hint="default"/>
-      </w:rPr>
-    </w:lvl>
-    <w:lvl w:ilvl="8" w:tplc="2C0A0005" w:tentative="1">
-      <w:start w:val="1"/>
-      <w:numFmt w:val="bullet"/>
-      <w:lvlText w:val=""/>
-      <w:lvlJc w:val="left"/>
-      <w:pPr>
-        <w:ind w:left="6480" w:hanging="360"/>
-      </w:pPr>
-      <w:rPr>
-        <w:rFonts w:ascii="Wingdings" w:hAnsi="Wingdings" w:hint="default"/>
-      </w:rPr>
-    </w:lvl>
-  </w:abstractNum>
-  <w:abstractNum w:abstractNumId="7" w15:restartNumberingAfterBreak="0">
     <w:nsid w:val="41286B35"/>
     <w:multiLevelType w:val="hybridMultilevel"/>
     <w:tmpl w:val="30E6551C"/>
@@ -4482,7 +4313,7 @@
       </w:rPr>
     </w:lvl>
   </w:abstractNum>
-  <w:abstractNum w:abstractNumId="8" w15:restartNumberingAfterBreak="0">
+  <w:abstractNum w:abstractNumId="7" w15:restartNumberingAfterBreak="0">
     <w:nsid w:val="487036EC"/>
     <w:multiLevelType w:val="hybridMultilevel"/>
     <w:tmpl w:val="BDFE724A"/>
@@ -4568,7 +4399,7 @@
       </w:pPr>
     </w:lvl>
   </w:abstractNum>
-  <w:abstractNum w:abstractNumId="9" w15:restartNumberingAfterBreak="0">
+  <w:abstractNum w:abstractNumId="8" w15:restartNumberingAfterBreak="0">
     <w:nsid w:val="518521F3"/>
     <w:multiLevelType w:val="hybridMultilevel"/>
     <w:tmpl w:val="24E4A1A6"/>
@@ -4681,7 +4512,7 @@
       </w:rPr>
     </w:lvl>
   </w:abstractNum>
-  <w:abstractNum w:abstractNumId="10" w15:restartNumberingAfterBreak="0">
+  <w:abstractNum w:abstractNumId="9" w15:restartNumberingAfterBreak="0">
     <w:nsid w:val="52D90BB8"/>
     <w:multiLevelType w:val="hybridMultilevel"/>
     <w:tmpl w:val="1D2461DE"/>
@@ -4795,7 +4626,7 @@
       </w:rPr>
     </w:lvl>
   </w:abstractNum>
-  <w:abstractNum w:abstractNumId="11" w15:restartNumberingAfterBreak="0">
+  <w:abstractNum w:abstractNumId="10" w15:restartNumberingAfterBreak="0">
     <w:nsid w:val="708E589C"/>
     <w:multiLevelType w:val="multilevel"/>
     <w:tmpl w:val="381042DE"/>
@@ -4935,7 +4766,7 @@
       </w:rPr>
     </w:lvl>
   </w:abstractNum>
-  <w:abstractNum w:abstractNumId="12" w15:restartNumberingAfterBreak="0">
+  <w:abstractNum w:abstractNumId="11" w15:restartNumberingAfterBreak="0">
     <w:nsid w:val="7DD64906"/>
     <w:multiLevelType w:val="hybridMultilevel"/>
     <w:tmpl w:val="795E7434"/>
@@ -5053,13 +4884,13 @@
     <w:abstractNumId w:val="5"/>
   </w:num>
   <w:num w:numId="2">
-    <w:abstractNumId w:val="8"/>
+    <w:abstractNumId w:val="7"/>
   </w:num>
   <w:num w:numId="3">
-    <w:abstractNumId w:val="8"/>
+    <w:abstractNumId w:val="7"/>
   </w:num>
   <w:num w:numId="4">
-    <w:abstractNumId w:val="8"/>
+    <w:abstractNumId w:val="7"/>
   </w:num>
   <w:num w:numId="5">
     <w:abstractNumId w:val="1"/>
@@ -5074,24 +4905,21 @@
     <w:abstractNumId w:val="0"/>
   </w:num>
   <w:num w:numId="9">
-    <w:abstractNumId w:val="11"/>
+    <w:abstractNumId w:val="10"/>
   </w:num>
   <w:num w:numId="10">
-    <w:abstractNumId w:val="12"/>
+    <w:abstractNumId w:val="11"/>
   </w:num>
   <w:num w:numId="11">
     <w:abstractNumId w:val="4"/>
   </w:num>
   <w:num w:numId="12">
-    <w:abstractNumId w:val="10"/>
+    <w:abstractNumId w:val="9"/>
   </w:num>
   <w:num w:numId="13">
-    <w:abstractNumId w:val="9"/>
+    <w:abstractNumId w:val="8"/>
   </w:num>
   <w:num w:numId="14">
-    <w:abstractNumId w:val="7"/>
-  </w:num>
-  <w:num w:numId="15">
     <w:abstractNumId w:val="6"/>
   </w:num>
 </w:numbering>
@@ -6554,7 +6382,7 @@
 </file>
 
 <file path=customXml/itemProps2.xml><?xml version="1.0" encoding="utf-8"?>
-<ds:datastoreItem xmlns:ds="http://schemas.openxmlformats.org/officeDocument/2006/customXml" ds:itemID="{55C7EA9E-7826-4152-BF17-FBFF8A089A9E}">
+<ds:datastoreItem xmlns:ds="http://schemas.openxmlformats.org/officeDocument/2006/customXml" ds:itemID="{71717CAB-8FD0-4C37-BBB2-4F318D9E686A}">
   <ds:schemaRefs>
     <ds:schemaRef ds:uri="http://schemas.openxmlformats.org/officeDocument/2006/bibliography"/>
   </ds:schemaRefs>

</xml_diff>